<commit_message>
change to S2 SPI driver
</commit_message>
<xml_diff>
--- a/recipes-bitmianer/bitmain-spi-s3/files/spi_driver.docx
+++ b/recipes-bitmianer/bitmain-spi-s3/files/spi_driver.docx
@@ -208,7 +208,7 @@
         <w:jc w:val="center"/>
       </w:pPr>
       <w:bookmarkStart w:id="2" w:name="_Toc334780252"/>
-      <w:bookmarkStart w:id="3" w:name="_Toc405994241"/>
+      <w:bookmarkStart w:id="3" w:name="_Toc384913489"/>
       <w:r>
         <w:rPr>
           <w:rFonts w:hint="eastAsia"/>
@@ -254,7 +254,7 @@
       <w:r>
         <w:fldChar w:fldCharType="separate"/>
       </w:r>
-      <w:hyperlink w:anchor="_Toc405994241" w:history="1">
+      <w:hyperlink w:anchor="_Toc384913489" w:history="1">
         <w:r>
           <w:rPr>
             <w:rStyle w:val="a5"/>
@@ -281,7 +281,7 @@
             <w:noProof/>
             <w:webHidden/>
           </w:rPr>
-          <w:instrText xml:space="preserve"> PAGEREF _Toc405994241 \h </w:instrText>
+          <w:instrText xml:space="preserve"> PAGEREF _Toc384913489 \h </w:instrText>
         </w:r>
         <w:r>
           <w:rPr>
@@ -329,7 +329,7 @@
           <w:szCs w:val="22"/>
         </w:rPr>
       </w:pPr>
-      <w:hyperlink w:anchor="_Toc405994242" w:history="1">
+      <w:hyperlink w:anchor="_Toc384913490" w:history="1">
         <w:r>
           <w:rPr>
             <w:rStyle w:val="a5"/>
@@ -356,7 +356,7 @@
             <w:noProof/>
             <w:webHidden/>
           </w:rPr>
-          <w:instrText xml:space="preserve"> PAGEREF _Toc405994242 \h </w:instrText>
+          <w:instrText xml:space="preserve"> PAGEREF _Toc384913490 \h </w:instrText>
         </w:r>
         <w:r>
           <w:rPr>
@@ -405,7 +405,7 @@
           <w:szCs w:val="22"/>
         </w:rPr>
       </w:pPr>
-      <w:hyperlink w:anchor="_Toc405994243" w:history="1">
+      <w:hyperlink w:anchor="_Toc384913491" w:history="1">
         <w:r>
           <w:rPr>
             <w:rStyle w:val="a5"/>
@@ -462,7 +462,7 @@
             <w:noProof/>
             <w:webHidden/>
           </w:rPr>
-          <w:instrText xml:space="preserve"> PAGEREF _Toc405994243 \h </w:instrText>
+          <w:instrText xml:space="preserve"> PAGEREF _Toc384913491 \h </w:instrText>
         </w:r>
         <w:r>
           <w:rPr>
@@ -483,6 +483,105 @@
             <w:webHidden/>
           </w:rPr>
           <w:t>4</w:t>
+        </w:r>
+        <w:r>
+          <w:rPr>
+            <w:noProof/>
+            <w:webHidden/>
+          </w:rPr>
+          <w:fldChar w:fldCharType="end"/>
+        </w:r>
+      </w:hyperlink>
+    </w:p>
+    <w:p>
+      <w:pPr>
+        <w:pStyle w:val="10"/>
+        <w:tabs>
+          <w:tab w:val="left" w:pos="630"/>
+          <w:tab w:val="right" w:leader="dot" w:pos="8296"/>
+        </w:tabs>
+        <w:rPr>
+          <w:rFonts w:eastAsiaTheme="minorEastAsia" w:cstheme="minorBidi"/>
+          <w:b w:val="0"/>
+          <w:bCs w:val="0"/>
+          <w:i w:val="0"/>
+          <w:iCs w:val="0"/>
+          <w:noProof/>
+          <w:sz w:val="21"/>
+          <w:szCs w:val="22"/>
+        </w:rPr>
+      </w:pPr>
+      <w:hyperlink w:anchor="_Toc384913492" w:history="1">
+        <w:r>
+          <w:rPr>
+            <w:rStyle w:val="a5"/>
+            <w:noProof/>
+            <w:w w:val="150"/>
+            <w:kern w:val="0"/>
+          </w:rPr>
+          <w:t>2.</w:t>
+        </w:r>
+        <w:r>
+          <w:rPr>
+            <w:rFonts w:eastAsiaTheme="minorEastAsia" w:cstheme="minorBidi"/>
+            <w:b w:val="0"/>
+            <w:bCs w:val="0"/>
+            <w:i w:val="0"/>
+            <w:iCs w:val="0"/>
+            <w:noProof/>
+            <w:sz w:val="21"/>
+            <w:szCs w:val="22"/>
+          </w:rPr>
+          <w:tab/>
+        </w:r>
+        <w:r>
+          <w:rPr>
+            <w:rStyle w:val="a5"/>
+            <w:rFonts w:hint="eastAsia"/>
+            <w:noProof/>
+          </w:rPr>
+          <w:t>需求说明：</w:t>
+        </w:r>
+        <w:r>
+          <w:rPr>
+            <w:noProof/>
+            <w:webHidden/>
+          </w:rPr>
+          <w:tab/>
+        </w:r>
+        <w:r>
+          <w:rPr>
+            <w:noProof/>
+            <w:webHidden/>
+          </w:rPr>
+          <w:fldChar w:fldCharType="begin"/>
+        </w:r>
+        <w:r>
+          <w:rPr>
+            <w:noProof/>
+            <w:webHidden/>
+          </w:rPr>
+          <w:instrText xml:space="preserve"> PAGEREF _Toc384913492 \h </w:instrText>
+        </w:r>
+        <w:r>
+          <w:rPr>
+            <w:noProof/>
+            <w:webHidden/>
+          </w:rPr>
+        </w:r>
+        <w:r>
+          <w:rPr>
+            <w:noProof/>
+            <w:webHidden/>
+          </w:rPr>
+          <w:fldChar w:fldCharType="separate"/>
+        </w:r>
+        <w:r>
+          <w:rPr>
+            <w:noProof/>
+            <w:webHidden/>
+          </w:rPr>
+          <w:t>5</w:t>
         </w:r>
         <w:r>
           <w:rPr>
@@ -508,14 +607,14 @@
           <w:sz w:val="21"/>
         </w:rPr>
       </w:pPr>
-      <w:hyperlink w:anchor="_Toc405994244" w:history="1">
+      <w:hyperlink w:anchor="_Toc384913493" w:history="1">
         <w:r>
           <w:rPr>
             <w:rStyle w:val="a5"/>
             <w:noProof/>
             <w:kern w:val="0"/>
           </w:rPr>
-          <w:t>1.1</w:t>
+          <w:t>2.1</w:t>
         </w:r>
         <w:r>
           <w:rPr>
@@ -532,7 +631,7 @@
             <w:rStyle w:val="a5"/>
             <w:noProof/>
           </w:rPr>
-          <w:t>Spi</w:t>
+          <w:t>web</w:t>
         </w:r>
         <w:r>
           <w:rPr>
@@ -540,7 +639,7 @@
             <w:rFonts w:hint="eastAsia"/>
             <w:noProof/>
           </w:rPr>
-          <w:t>传输主函数流程图：</w:t>
+          <w:t>界面控制显示</w:t>
         </w:r>
         <w:r>
           <w:rPr>
@@ -561,7 +660,7 @@
             <w:noProof/>
             <w:webHidden/>
           </w:rPr>
-          <w:instrText xml:space="preserve"> PAGEREF _Toc405994244 \h </w:instrText>
+          <w:instrText xml:space="preserve"> PAGEREF _Toc384913493 \h </w:instrText>
         </w:r>
         <w:r>
           <w:rPr>
@@ -581,7 +680,191 @@
             <w:noProof/>
             <w:webHidden/>
           </w:rPr>
-          <w:t>4</w:t>
+          <w:t>5</w:t>
+        </w:r>
+        <w:r>
+          <w:rPr>
+            <w:noProof/>
+            <w:webHidden/>
+          </w:rPr>
+          <w:fldChar w:fldCharType="end"/>
+        </w:r>
+      </w:hyperlink>
+    </w:p>
+    <w:p>
+      <w:pPr>
+        <w:pStyle w:val="20"/>
+        <w:tabs>
+          <w:tab w:val="left" w:pos="840"/>
+          <w:tab w:val="right" w:leader="dot" w:pos="8296"/>
+        </w:tabs>
+        <w:rPr>
+          <w:rFonts w:eastAsiaTheme="minorEastAsia" w:cstheme="minorBidi"/>
+          <w:b w:val="0"/>
+          <w:bCs w:val="0"/>
+          <w:noProof/>
+          <w:sz w:val="21"/>
+        </w:rPr>
+      </w:pPr>
+      <w:hyperlink w:anchor="_Toc384913494" w:history="1">
+        <w:r>
+          <w:rPr>
+            <w:rStyle w:val="a5"/>
+            <w:noProof/>
+            <w:kern w:val="0"/>
+          </w:rPr>
+          <w:t>2.2</w:t>
+        </w:r>
+        <w:r>
+          <w:rPr>
+            <w:rFonts w:eastAsiaTheme="minorEastAsia" w:cstheme="minorBidi"/>
+            <w:b w:val="0"/>
+            <w:bCs w:val="0"/>
+            <w:noProof/>
+            <w:sz w:val="21"/>
+          </w:rPr>
+          <w:tab/>
+        </w:r>
+        <w:r>
+          <w:rPr>
+            <w:rStyle w:val="a5"/>
+            <w:rFonts w:hint="eastAsia"/>
+            <w:noProof/>
+          </w:rPr>
+          <w:t>矿机指示灯</w:t>
+        </w:r>
+        <w:r>
+          <w:rPr>
+            <w:noProof/>
+            <w:webHidden/>
+          </w:rPr>
+          <w:tab/>
+        </w:r>
+        <w:r>
+          <w:rPr>
+            <w:noProof/>
+            <w:webHidden/>
+          </w:rPr>
+          <w:fldChar w:fldCharType="begin"/>
+        </w:r>
+        <w:r>
+          <w:rPr>
+            <w:noProof/>
+            <w:webHidden/>
+          </w:rPr>
+          <w:instrText xml:space="preserve"> PAGEREF _Toc384913494 \h </w:instrText>
+        </w:r>
+        <w:r>
+          <w:rPr>
+            <w:noProof/>
+            <w:webHidden/>
+          </w:rPr>
+        </w:r>
+        <w:r>
+          <w:rPr>
+            <w:noProof/>
+            <w:webHidden/>
+          </w:rPr>
+          <w:fldChar w:fldCharType="separate"/>
+        </w:r>
+        <w:r>
+          <w:rPr>
+            <w:noProof/>
+            <w:webHidden/>
+          </w:rPr>
+          <w:t>8</w:t>
+        </w:r>
+        <w:r>
+          <w:rPr>
+            <w:noProof/>
+            <w:webHidden/>
+          </w:rPr>
+          <w:fldChar w:fldCharType="end"/>
+        </w:r>
+      </w:hyperlink>
+    </w:p>
+    <w:p>
+      <w:pPr>
+        <w:pStyle w:val="20"/>
+        <w:tabs>
+          <w:tab w:val="left" w:pos="840"/>
+          <w:tab w:val="right" w:leader="dot" w:pos="8296"/>
+        </w:tabs>
+        <w:rPr>
+          <w:rFonts w:eastAsiaTheme="minorEastAsia" w:cstheme="minorBidi"/>
+          <w:b w:val="0"/>
+          <w:bCs w:val="0"/>
+          <w:noProof/>
+          <w:sz w:val="21"/>
+        </w:rPr>
+      </w:pPr>
+      <w:hyperlink w:anchor="_Toc384913495" w:history="1">
+        <w:r>
+          <w:rPr>
+            <w:rStyle w:val="a5"/>
+            <w:noProof/>
+            <w:kern w:val="0"/>
+          </w:rPr>
+          <w:t>2.3</w:t>
+        </w:r>
+        <w:r>
+          <w:rPr>
+            <w:rFonts w:eastAsiaTheme="minorEastAsia" w:cstheme="minorBidi"/>
+            <w:b w:val="0"/>
+            <w:bCs w:val="0"/>
+            <w:noProof/>
+            <w:sz w:val="21"/>
+          </w:rPr>
+          <w:tab/>
+        </w:r>
+        <w:r>
+          <w:rPr>
+            <w:rStyle w:val="a5"/>
+            <w:rFonts w:hint="eastAsia"/>
+            <w:noProof/>
+          </w:rPr>
+          <w:t>矿机硬复位恢复出厂设置</w:t>
+        </w:r>
+        <w:r>
+          <w:rPr>
+            <w:noProof/>
+            <w:webHidden/>
+          </w:rPr>
+          <w:tab/>
+        </w:r>
+        <w:r>
+          <w:rPr>
+            <w:noProof/>
+            <w:webHidden/>
+          </w:rPr>
+          <w:fldChar w:fldCharType="begin"/>
+        </w:r>
+        <w:r>
+          <w:rPr>
+            <w:noProof/>
+            <w:webHidden/>
+          </w:rPr>
+          <w:instrText xml:space="preserve"> PAGEREF _Toc384913495 \h </w:instrText>
+        </w:r>
+        <w:r>
+          <w:rPr>
+            <w:noProof/>
+            <w:webHidden/>
+          </w:rPr>
+        </w:r>
+        <w:r>
+          <w:rPr>
+            <w:noProof/>
+            <w:webHidden/>
+          </w:rPr>
+          <w:fldChar w:fldCharType="separate"/>
+        </w:r>
+        <w:r>
+          <w:rPr>
+            <w:noProof/>
+            <w:webHidden/>
+          </w:rPr>
+          <w:t>8</w:t>
         </w:r>
         <w:r>
           <w:rPr>
@@ -608,7 +891,7 @@
         <w:jc w:val="center"/>
       </w:pPr>
       <w:bookmarkStart w:id="4" w:name="_Toc334780254"/>
-      <w:bookmarkStart w:id="5" w:name="_Toc405994242"/>
+      <w:bookmarkStart w:id="5" w:name="_Toc384913490"/>
       <w:r>
         <w:rPr>
           <w:rFonts w:hint="eastAsia"/>
@@ -1128,7 +1411,7 @@
       <w:pPr>
         <w:pStyle w:val="1"/>
       </w:pPr>
-      <w:bookmarkStart w:id="6" w:name="_Toc405994243"/>
+      <w:bookmarkStart w:id="6" w:name="_Toc384913491"/>
       <w:proofErr w:type="spellStart"/>
       <w:r>
         <w:lastRenderedPageBreak/>
@@ -1153,7 +1436,6 @@
       <w:pPr>
         <w:pStyle w:val="2"/>
       </w:pPr>
-      <w:bookmarkStart w:id="7" w:name="_Toc405994244"/>
       <w:proofErr w:type="spellStart"/>
       <w:r>
         <w:t>S</w:t>
@@ -1171,7 +1453,6 @@
         </w:rPr>
         <w:t>传输主函数流程图：</w:t>
       </w:r>
-      <w:bookmarkEnd w:id="7"/>
     </w:p>
     <w:p>
       <w:pPr>
@@ -1202,7 +1483,7 @@
           <v:shape id="_x0000_i1025" type="#_x0000_t75" style="width:415.15pt;height:452.9pt" o:ole="">
             <v:imagedata r:id="rId9" o:title=""/>
           </v:shape>
-          <o:OLEObject Type="Embed" ProgID="Visio.Drawing.11" ShapeID="_x0000_i1025" DrawAspect="Content" ObjectID="_1479736332" r:id="rId10"/>
+          <o:OLEObject Type="Embed" ProgID="Visio.Drawing.11" ShapeID="_x0000_i1025" DrawAspect="Content" ObjectID="_1458739553" r:id="rId10"/>
         </w:object>
       </w:r>
     </w:p>
@@ -1312,19 +1593,24 @@
           <v:shape id="_x0000_i1026" type="#_x0000_t75" style="width:180.6pt;height:369.3pt" o:ole="">
             <v:imagedata r:id="rId11" o:title=""/>
           </v:shape>
-          <o:OLEObject Type="Embed" ProgID="Visio.Drawing.11" ShapeID="_x0000_i1026" DrawAspect="Content" ObjectID="_1479736333" r:id="rId12"/>
+          <o:OLEObject Type="Embed" ProgID="Visio.Drawing.11" ShapeID="_x0000_i1026" DrawAspect="Content" ObjectID="_1458739554" r:id="rId12"/>
         </w:object>
       </w:r>
+      <w:bookmarkStart w:id="7" w:name="_GoBack"/>
+      <w:bookmarkEnd w:id="7"/>
     </w:p>
     <w:p>
       <w:pPr>
         <w:pStyle w:val="a9"/>
         <w:jc w:val="center"/>
-      </w:pPr>
-      <w:r>
         <w:rPr>
           <w:rFonts w:hint="eastAsia"/>
         </w:rPr>
+      </w:pPr>
+      <w:r>
+        <w:rPr>
+          <w:rFonts w:hint="eastAsia"/>
+        </w:rPr>
         <w:t>图</w:t>
       </w:r>
       <w:r>
@@ -1386,176 +1672,49 @@
       </w:r>
     </w:p>
     <w:p>
-      <w:pPr>
+      <w:r>
         <w:rPr>
           <w:rFonts w:hint="eastAsia"/>
         </w:rPr>
-      </w:pPr>
+        <w:t>AM3359</w:t>
+      </w:r>
       <w:r>
         <w:rPr>
           <w:rFonts w:hint="eastAsia"/>
         </w:rPr>
-        <w:t>AM3359</w:t>
+        <w:t>有一个</w:t>
       </w:r>
       <w:r>
         <w:rPr>
           <w:rFonts w:hint="eastAsia"/>
         </w:rPr>
-        <w:t>有一个</w:t>
+        <w:t>bug</w:t>
       </w:r>
       <w:r>
         <w:rPr>
           <w:rFonts w:hint="eastAsia"/>
         </w:rPr>
-        <w:t>bug</w:t>
-      </w:r>
+        <w:t>，在</w:t>
+      </w:r>
+      <w:proofErr w:type="spellStart"/>
       <w:r>
         <w:rPr>
           <w:rFonts w:hint="eastAsia"/>
         </w:rPr>
-        <w:t>，在</w:t>
-      </w:r>
-      <w:proofErr w:type="spellStart"/>
+        <w:t>rx</w:t>
+      </w:r>
+      <w:proofErr w:type="spellEnd"/>
       <w:r>
         <w:rPr>
           <w:rFonts w:hint="eastAsia"/>
         </w:rPr>
-        <w:t>rx</w:t>
-      </w:r>
-      <w:proofErr w:type="spellEnd"/>
+        <w:t xml:space="preserve"> empty</w:t>
+      </w:r>
       <w:r>
         <w:rPr>
           <w:rFonts w:hint="eastAsia"/>
         </w:rPr>
-        <w:t xml:space="preserve"> empty</w:t>
-      </w:r>
-      <w:r>
-        <w:rPr>
-          <w:rFonts w:hint="eastAsia"/>
-        </w:rPr>
         <w:t>时，还要再读一个数据。</w:t>
-      </w:r>
-    </w:p>
-    <w:p>
-      <w:pPr>
-        <w:pStyle w:val="1"/>
-      </w:pPr>
-      <w:r>
-        <w:rPr>
-          <w:rFonts w:hint="eastAsia"/>
-        </w:rPr>
-        <w:lastRenderedPageBreak/>
-        <w:t>使用芯片</w:t>
-      </w:r>
-      <w:r>
-        <w:rPr>
-          <w:rFonts w:hint="eastAsia"/>
-        </w:rPr>
-        <w:t>test</w:t>
-      </w:r>
-      <w:r>
-        <w:rPr>
-          <w:rFonts w:hint="eastAsia"/>
-        </w:rPr>
-        <w:t>模式逐个关</w:t>
-      </w:r>
-      <w:r>
-        <w:rPr>
-          <w:rFonts w:hint="eastAsia"/>
-        </w:rPr>
-        <w:t>core</w:t>
-      </w:r>
-      <w:r>
-        <w:rPr>
-          <w:rFonts w:hint="eastAsia"/>
-        </w:rPr>
-        <w:t>和开</w:t>
-      </w:r>
-      <w:r>
-        <w:rPr>
-          <w:rFonts w:hint="eastAsia"/>
-        </w:rPr>
-        <w:t>core</w:t>
-      </w:r>
-    </w:p>
-    <w:p>
-      <w:pPr>
-        <w:pStyle w:val="2"/>
-        <w:rPr>
-          <w:rFonts w:hint="eastAsia"/>
-        </w:rPr>
-      </w:pPr>
-      <w:r>
-        <w:rPr>
-          <w:rFonts w:hint="eastAsia"/>
-        </w:rPr>
-        <w:t>逐个关闭</w:t>
-      </w:r>
-      <w:r>
-        <w:rPr>
-          <w:rFonts w:hint="eastAsia"/>
-        </w:rPr>
-        <w:t>core</w:t>
-      </w:r>
-      <w:r>
-        <w:rPr>
-          <w:rFonts w:hint="eastAsia"/>
-        </w:rPr>
-        <w:t>流程图：</w:t>
-      </w:r>
-    </w:p>
-    <w:p>
-      <w:pPr>
-        <w:rPr>
-          <w:rFonts w:hint="eastAsia"/>
-        </w:rPr>
-      </w:pPr>
-      <w:r>
-        <w:object w:dxaOrig="9178" w:dyaOrig="10275">
-          <v:shape id="_x0000_i1028" type="#_x0000_t75" style="width:414.6pt;height:464.5pt" o:ole="">
-            <v:imagedata r:id="rId13" o:title=""/>
-          </v:shape>
-          <o:OLEObject Type="Embed" ProgID="Visio.Drawing.11" ShapeID="_x0000_i1028" DrawAspect="Content" ObjectID="_1479736334" r:id="rId14"/>
-        </w:object>
-      </w:r>
-    </w:p>
-    <w:p>
-      <w:pPr>
-        <w:pStyle w:val="2"/>
-        <w:rPr>
-          <w:rFonts w:hint="eastAsia"/>
-        </w:rPr>
-      </w:pPr>
-      <w:r>
-        <w:rPr>
-          <w:rFonts w:hint="eastAsia"/>
-        </w:rPr>
-        <w:lastRenderedPageBreak/>
-        <w:t>逐个打开</w:t>
-      </w:r>
-      <w:r>
-        <w:rPr>
-          <w:rFonts w:hint="eastAsia"/>
-        </w:rPr>
-        <w:t>core</w:t>
-      </w:r>
-      <w:r>
-        <w:rPr>
-          <w:rFonts w:hint="eastAsia"/>
-        </w:rPr>
-        <w:t>流程图：</w:t>
-      </w:r>
-      <w:bookmarkStart w:id="8" w:name="_GoBack"/>
-      <w:bookmarkEnd w:id="8"/>
-    </w:p>
-    <w:p>
-      <w:r>
-        <w:object w:dxaOrig="9178" w:dyaOrig="10388">
-          <v:shape id="_x0000_i1027" type="#_x0000_t75" style="width:414.6pt;height:469.75pt" o:ole="">
-            <v:imagedata r:id="rId15" o:title=""/>
-          </v:shape>
-          <o:OLEObject Type="Embed" ProgID="Visio.Drawing.11" ShapeID="_x0000_i1027" DrawAspect="Content" ObjectID="_1479736335" r:id="rId16"/>
-        </w:object>
       </w:r>
     </w:p>
     <w:sectPr>
@@ -1993,9 +2152,6 @@
     <w:abstractNumId w:val="0"/>
   </w:num>
   <w:num w:numId="8">
-    <w:abstractNumId w:val="0"/>
-  </w:num>
-  <w:num w:numId="9">
     <w:abstractNumId w:val="0"/>
   </w:num>
 </w:numbering>
@@ -3089,7 +3245,7 @@
         <a:sysClr val="windowText" lastClr="000000"/>
       </a:dk1>
       <a:lt1>
-        <a:sysClr val="window" lastClr="CCE8CF"/>
+        <a:sysClr val="window" lastClr="FFFFFF"/>
       </a:lt1>
       <a:dk2>
         <a:srgbClr val="1F497D"/>
@@ -3371,7 +3527,7 @@
 </file>
 
 <file path=customXml/itemProps1.xml><?xml version="1.0" encoding="utf-8"?>
-<ds:datastoreItem xmlns:ds="http://schemas.openxmlformats.org/officeDocument/2006/customXml" ds:itemID="{68E45269-C4C4-477F-8748-60590BADA627}">
+<ds:datastoreItem xmlns:ds="http://schemas.openxmlformats.org/officeDocument/2006/customXml" ds:itemID="{A567F2F2-D7A0-4000-A59A-E2DAECF1EE72}">
   <ds:schemaRefs>
     <ds:schemaRef ds:uri="http://schemas.openxmlformats.org/officeDocument/2006/bibliography"/>
   </ds:schemaRefs>

</xml_diff>

<commit_message>
Revert "add S2 SPI"
This reverts commit 84a089530a890041bff9f8c4a78b36ece1f034dd.
</commit_message>
<xml_diff>
--- a/recipes-bitmianer/bitmain-spi-s3/files/spi_driver.docx
+++ b/recipes-bitmianer/bitmain-spi-s3/files/spi_driver.docx
@@ -208,7 +208,7 @@
         <w:jc w:val="center"/>
       </w:pPr>
       <w:bookmarkStart w:id="2" w:name="_Toc334780252"/>
-      <w:bookmarkStart w:id="3" w:name="_Toc384913489"/>
+      <w:bookmarkStart w:id="3" w:name="_Toc405994241"/>
       <w:r>
         <w:rPr>
           <w:rFonts w:hint="eastAsia"/>
@@ -254,7 +254,7 @@
       <w:r>
         <w:fldChar w:fldCharType="separate"/>
       </w:r>
-      <w:hyperlink w:anchor="_Toc384913489" w:history="1">
+      <w:hyperlink w:anchor="_Toc405994241" w:history="1">
         <w:r>
           <w:rPr>
             <w:rStyle w:val="a5"/>
@@ -281,7 +281,7 @@
             <w:noProof/>
             <w:webHidden/>
           </w:rPr>
-          <w:instrText xml:space="preserve"> PAGEREF _Toc384913489 \h </w:instrText>
+          <w:instrText xml:space="preserve"> PAGEREF _Toc405994241 \h </w:instrText>
         </w:r>
         <w:r>
           <w:rPr>
@@ -329,7 +329,7 @@
           <w:szCs w:val="22"/>
         </w:rPr>
       </w:pPr>
-      <w:hyperlink w:anchor="_Toc384913490" w:history="1">
+      <w:hyperlink w:anchor="_Toc405994242" w:history="1">
         <w:r>
           <w:rPr>
             <w:rStyle w:val="a5"/>
@@ -356,7 +356,7 @@
             <w:noProof/>
             <w:webHidden/>
           </w:rPr>
-          <w:instrText xml:space="preserve"> PAGEREF _Toc384913490 \h </w:instrText>
+          <w:instrText xml:space="preserve"> PAGEREF _Toc405994242 \h </w:instrText>
         </w:r>
         <w:r>
           <w:rPr>
@@ -405,7 +405,7 @@
           <w:szCs w:val="22"/>
         </w:rPr>
       </w:pPr>
-      <w:hyperlink w:anchor="_Toc384913491" w:history="1">
+      <w:hyperlink w:anchor="_Toc405994243" w:history="1">
         <w:r>
           <w:rPr>
             <w:rStyle w:val="a5"/>
@@ -462,7 +462,7 @@
             <w:noProof/>
             <w:webHidden/>
           </w:rPr>
-          <w:instrText xml:space="preserve"> PAGEREF _Toc384913491 \h </w:instrText>
+          <w:instrText xml:space="preserve"> PAGEREF _Toc405994243 \h </w:instrText>
         </w:r>
         <w:r>
           <w:rPr>
@@ -483,105 +483,6 @@
             <w:webHidden/>
           </w:rPr>
           <w:t>4</w:t>
-        </w:r>
-        <w:r>
-          <w:rPr>
-            <w:noProof/>
-            <w:webHidden/>
-          </w:rPr>
-          <w:fldChar w:fldCharType="end"/>
-        </w:r>
-      </w:hyperlink>
-    </w:p>
-    <w:p>
-      <w:pPr>
-        <w:pStyle w:val="10"/>
-        <w:tabs>
-          <w:tab w:val="left" w:pos="630"/>
-          <w:tab w:val="right" w:leader="dot" w:pos="8296"/>
-        </w:tabs>
-        <w:rPr>
-          <w:rFonts w:eastAsiaTheme="minorEastAsia" w:cstheme="minorBidi"/>
-          <w:b w:val="0"/>
-          <w:bCs w:val="0"/>
-          <w:i w:val="0"/>
-          <w:iCs w:val="0"/>
-          <w:noProof/>
-          <w:sz w:val="21"/>
-          <w:szCs w:val="22"/>
-        </w:rPr>
-      </w:pPr>
-      <w:hyperlink w:anchor="_Toc384913492" w:history="1">
-        <w:r>
-          <w:rPr>
-            <w:rStyle w:val="a5"/>
-            <w:noProof/>
-            <w:w w:val="150"/>
-            <w:kern w:val="0"/>
-          </w:rPr>
-          <w:t>2.</w:t>
-        </w:r>
-        <w:r>
-          <w:rPr>
-            <w:rFonts w:eastAsiaTheme="minorEastAsia" w:cstheme="minorBidi"/>
-            <w:b w:val="0"/>
-            <w:bCs w:val="0"/>
-            <w:i w:val="0"/>
-            <w:iCs w:val="0"/>
-            <w:noProof/>
-            <w:sz w:val="21"/>
-            <w:szCs w:val="22"/>
-          </w:rPr>
-          <w:tab/>
-        </w:r>
-        <w:r>
-          <w:rPr>
-            <w:rStyle w:val="a5"/>
-            <w:rFonts w:hint="eastAsia"/>
-            <w:noProof/>
-          </w:rPr>
-          <w:t>需求说明：</w:t>
-        </w:r>
-        <w:r>
-          <w:rPr>
-            <w:noProof/>
-            <w:webHidden/>
-          </w:rPr>
-          <w:tab/>
-        </w:r>
-        <w:r>
-          <w:rPr>
-            <w:noProof/>
-            <w:webHidden/>
-          </w:rPr>
-          <w:fldChar w:fldCharType="begin"/>
-        </w:r>
-        <w:r>
-          <w:rPr>
-            <w:noProof/>
-            <w:webHidden/>
-          </w:rPr>
-          <w:instrText xml:space="preserve"> PAGEREF _Toc384913492 \h </w:instrText>
-        </w:r>
-        <w:r>
-          <w:rPr>
-            <w:noProof/>
-            <w:webHidden/>
-          </w:rPr>
-        </w:r>
-        <w:r>
-          <w:rPr>
-            <w:noProof/>
-            <w:webHidden/>
-          </w:rPr>
-          <w:fldChar w:fldCharType="separate"/>
-        </w:r>
-        <w:r>
-          <w:rPr>
-            <w:noProof/>
-            <w:webHidden/>
-          </w:rPr>
-          <w:t>5</w:t>
         </w:r>
         <w:r>
           <w:rPr>
@@ -607,14 +508,14 @@
           <w:sz w:val="21"/>
         </w:rPr>
       </w:pPr>
-      <w:hyperlink w:anchor="_Toc384913493" w:history="1">
+      <w:hyperlink w:anchor="_Toc405994244" w:history="1">
         <w:r>
           <w:rPr>
             <w:rStyle w:val="a5"/>
             <w:noProof/>
             <w:kern w:val="0"/>
           </w:rPr>
-          <w:t>2.1</w:t>
+          <w:t>1.1</w:t>
         </w:r>
         <w:r>
           <w:rPr>
@@ -631,7 +532,7 @@
             <w:rStyle w:val="a5"/>
             <w:noProof/>
           </w:rPr>
-          <w:t>web</w:t>
+          <w:t>Spi</w:t>
         </w:r>
         <w:r>
           <w:rPr>
@@ -639,7 +540,7 @@
             <w:rFonts w:hint="eastAsia"/>
             <w:noProof/>
           </w:rPr>
-          <w:t>界面控制显示</w:t>
+          <w:t>传输主函数流程图：</w:t>
         </w:r>
         <w:r>
           <w:rPr>
@@ -660,7 +561,7 @@
             <w:noProof/>
             <w:webHidden/>
           </w:rPr>
-          <w:instrText xml:space="preserve"> PAGEREF _Toc384913493 \h </w:instrText>
+          <w:instrText xml:space="preserve"> PAGEREF _Toc405994244 \h </w:instrText>
         </w:r>
         <w:r>
           <w:rPr>
@@ -680,191 +581,7 @@
             <w:noProof/>
             <w:webHidden/>
           </w:rPr>
-          <w:t>5</w:t>
-        </w:r>
-        <w:r>
-          <w:rPr>
-            <w:noProof/>
-            <w:webHidden/>
-          </w:rPr>
-          <w:fldChar w:fldCharType="end"/>
-        </w:r>
-      </w:hyperlink>
-    </w:p>
-    <w:p>
-      <w:pPr>
-        <w:pStyle w:val="20"/>
-        <w:tabs>
-          <w:tab w:val="left" w:pos="840"/>
-          <w:tab w:val="right" w:leader="dot" w:pos="8296"/>
-        </w:tabs>
-        <w:rPr>
-          <w:rFonts w:eastAsiaTheme="minorEastAsia" w:cstheme="minorBidi"/>
-          <w:b w:val="0"/>
-          <w:bCs w:val="0"/>
-          <w:noProof/>
-          <w:sz w:val="21"/>
-        </w:rPr>
-      </w:pPr>
-      <w:hyperlink w:anchor="_Toc384913494" w:history="1">
-        <w:r>
-          <w:rPr>
-            <w:rStyle w:val="a5"/>
-            <w:noProof/>
-            <w:kern w:val="0"/>
-          </w:rPr>
-          <w:t>2.2</w:t>
-        </w:r>
-        <w:r>
-          <w:rPr>
-            <w:rFonts w:eastAsiaTheme="minorEastAsia" w:cstheme="minorBidi"/>
-            <w:b w:val="0"/>
-            <w:bCs w:val="0"/>
-            <w:noProof/>
-            <w:sz w:val="21"/>
-          </w:rPr>
-          <w:tab/>
-        </w:r>
-        <w:r>
-          <w:rPr>
-            <w:rStyle w:val="a5"/>
-            <w:rFonts w:hint="eastAsia"/>
-            <w:noProof/>
-          </w:rPr>
-          <w:t>矿机指示灯</w:t>
-        </w:r>
-        <w:r>
-          <w:rPr>
-            <w:noProof/>
-            <w:webHidden/>
-          </w:rPr>
-          <w:tab/>
-        </w:r>
-        <w:r>
-          <w:rPr>
-            <w:noProof/>
-            <w:webHidden/>
-          </w:rPr>
-          <w:fldChar w:fldCharType="begin"/>
-        </w:r>
-        <w:r>
-          <w:rPr>
-            <w:noProof/>
-            <w:webHidden/>
-          </w:rPr>
-          <w:instrText xml:space="preserve"> PAGEREF _Toc384913494 \h </w:instrText>
-        </w:r>
-        <w:r>
-          <w:rPr>
-            <w:noProof/>
-            <w:webHidden/>
-          </w:rPr>
-        </w:r>
-        <w:r>
-          <w:rPr>
-            <w:noProof/>
-            <w:webHidden/>
-          </w:rPr>
-          <w:fldChar w:fldCharType="separate"/>
-        </w:r>
-        <w:r>
-          <w:rPr>
-            <w:noProof/>
-            <w:webHidden/>
-          </w:rPr>
-          <w:t>8</w:t>
-        </w:r>
-        <w:r>
-          <w:rPr>
-            <w:noProof/>
-            <w:webHidden/>
-          </w:rPr>
-          <w:fldChar w:fldCharType="end"/>
-        </w:r>
-      </w:hyperlink>
-    </w:p>
-    <w:p>
-      <w:pPr>
-        <w:pStyle w:val="20"/>
-        <w:tabs>
-          <w:tab w:val="left" w:pos="840"/>
-          <w:tab w:val="right" w:leader="dot" w:pos="8296"/>
-        </w:tabs>
-        <w:rPr>
-          <w:rFonts w:eastAsiaTheme="minorEastAsia" w:cstheme="minorBidi"/>
-          <w:b w:val="0"/>
-          <w:bCs w:val="0"/>
-          <w:noProof/>
-          <w:sz w:val="21"/>
-        </w:rPr>
-      </w:pPr>
-      <w:hyperlink w:anchor="_Toc384913495" w:history="1">
-        <w:r>
-          <w:rPr>
-            <w:rStyle w:val="a5"/>
-            <w:noProof/>
-            <w:kern w:val="0"/>
-          </w:rPr>
-          <w:t>2.3</w:t>
-        </w:r>
-        <w:r>
-          <w:rPr>
-            <w:rFonts w:eastAsiaTheme="minorEastAsia" w:cstheme="minorBidi"/>
-            <w:b w:val="0"/>
-            <w:bCs w:val="0"/>
-            <w:noProof/>
-            <w:sz w:val="21"/>
-          </w:rPr>
-          <w:tab/>
-        </w:r>
-        <w:r>
-          <w:rPr>
-            <w:rStyle w:val="a5"/>
-            <w:rFonts w:hint="eastAsia"/>
-            <w:noProof/>
-          </w:rPr>
-          <w:t>矿机硬复位恢复出厂设置</w:t>
-        </w:r>
-        <w:r>
-          <w:rPr>
-            <w:noProof/>
-            <w:webHidden/>
-          </w:rPr>
-          <w:tab/>
-        </w:r>
-        <w:r>
-          <w:rPr>
-            <w:noProof/>
-            <w:webHidden/>
-          </w:rPr>
-          <w:fldChar w:fldCharType="begin"/>
-        </w:r>
-        <w:r>
-          <w:rPr>
-            <w:noProof/>
-            <w:webHidden/>
-          </w:rPr>
-          <w:instrText xml:space="preserve"> PAGEREF _Toc384913495 \h </w:instrText>
-        </w:r>
-        <w:r>
-          <w:rPr>
-            <w:noProof/>
-            <w:webHidden/>
-          </w:rPr>
-        </w:r>
-        <w:r>
-          <w:rPr>
-            <w:noProof/>
-            <w:webHidden/>
-          </w:rPr>
-          <w:fldChar w:fldCharType="separate"/>
-        </w:r>
-        <w:r>
-          <w:rPr>
-            <w:noProof/>
-            <w:webHidden/>
-          </w:rPr>
-          <w:t>8</w:t>
+          <w:t>4</w:t>
         </w:r>
         <w:r>
           <w:rPr>
@@ -891,7 +608,7 @@
         <w:jc w:val="center"/>
       </w:pPr>
       <w:bookmarkStart w:id="4" w:name="_Toc334780254"/>
-      <w:bookmarkStart w:id="5" w:name="_Toc384913490"/>
+      <w:bookmarkStart w:id="5" w:name="_Toc405994242"/>
       <w:r>
         <w:rPr>
           <w:rFonts w:hint="eastAsia"/>
@@ -1411,7 +1128,7 @@
       <w:pPr>
         <w:pStyle w:val="1"/>
       </w:pPr>
-      <w:bookmarkStart w:id="6" w:name="_Toc384913491"/>
+      <w:bookmarkStart w:id="6" w:name="_Toc405994243"/>
       <w:proofErr w:type="spellStart"/>
       <w:r>
         <w:lastRenderedPageBreak/>
@@ -1436,6 +1153,7 @@
       <w:pPr>
         <w:pStyle w:val="2"/>
       </w:pPr>
+      <w:bookmarkStart w:id="7" w:name="_Toc405994244"/>
       <w:proofErr w:type="spellStart"/>
       <w:r>
         <w:t>S</w:t>
@@ -1453,6 +1171,7 @@
         </w:rPr>
         <w:t>传输主函数流程图：</w:t>
       </w:r>
+      <w:bookmarkEnd w:id="7"/>
     </w:p>
     <w:p>
       <w:pPr>
@@ -1483,7 +1202,7 @@
           <v:shape id="_x0000_i1025" type="#_x0000_t75" style="width:415.15pt;height:452.9pt" o:ole="">
             <v:imagedata r:id="rId9" o:title=""/>
           </v:shape>
-          <o:OLEObject Type="Embed" ProgID="Visio.Drawing.11" ShapeID="_x0000_i1025" DrawAspect="Content" ObjectID="_1458739553" r:id="rId10"/>
+          <o:OLEObject Type="Embed" ProgID="Visio.Drawing.11" ShapeID="_x0000_i1025" DrawAspect="Content" ObjectID="_1479736332" r:id="rId10"/>
         </w:object>
       </w:r>
     </w:p>
@@ -1593,19 +1312,14 @@
           <v:shape id="_x0000_i1026" type="#_x0000_t75" style="width:180.6pt;height:369.3pt" o:ole="">
             <v:imagedata r:id="rId11" o:title=""/>
           </v:shape>
-          <o:OLEObject Type="Embed" ProgID="Visio.Drawing.11" ShapeID="_x0000_i1026" DrawAspect="Content" ObjectID="_1458739554" r:id="rId12"/>
+          <o:OLEObject Type="Embed" ProgID="Visio.Drawing.11" ShapeID="_x0000_i1026" DrawAspect="Content" ObjectID="_1479736333" r:id="rId12"/>
         </w:object>
       </w:r>
-      <w:bookmarkStart w:id="7" w:name="_GoBack"/>
-      <w:bookmarkEnd w:id="7"/>
     </w:p>
     <w:p>
       <w:pPr>
         <w:pStyle w:val="a9"/>
         <w:jc w:val="center"/>
-        <w:rPr>
-          <w:rFonts w:hint="eastAsia"/>
-        </w:rPr>
       </w:pPr>
       <w:r>
         <w:rPr>
@@ -1672,6 +1386,11 @@
       </w:r>
     </w:p>
     <w:p>
+      <w:pPr>
+        <w:rPr>
+          <w:rFonts w:hint="eastAsia"/>
+        </w:rPr>
+      </w:pPr>
       <w:r>
         <w:rPr>
           <w:rFonts w:hint="eastAsia"/>
@@ -1715,6 +1434,128 @@
           <w:rFonts w:hint="eastAsia"/>
         </w:rPr>
         <w:t>时，还要再读一个数据。</w:t>
+      </w:r>
+    </w:p>
+    <w:p>
+      <w:pPr>
+        <w:pStyle w:val="1"/>
+      </w:pPr>
+      <w:r>
+        <w:rPr>
+          <w:rFonts w:hint="eastAsia"/>
+        </w:rPr>
+        <w:lastRenderedPageBreak/>
+        <w:t>使用芯片</w:t>
+      </w:r>
+      <w:r>
+        <w:rPr>
+          <w:rFonts w:hint="eastAsia"/>
+        </w:rPr>
+        <w:t>test</w:t>
+      </w:r>
+      <w:r>
+        <w:rPr>
+          <w:rFonts w:hint="eastAsia"/>
+        </w:rPr>
+        <w:t>模式逐个关</w:t>
+      </w:r>
+      <w:r>
+        <w:rPr>
+          <w:rFonts w:hint="eastAsia"/>
+        </w:rPr>
+        <w:t>core</w:t>
+      </w:r>
+      <w:r>
+        <w:rPr>
+          <w:rFonts w:hint="eastAsia"/>
+        </w:rPr>
+        <w:t>和开</w:t>
+      </w:r>
+      <w:r>
+        <w:rPr>
+          <w:rFonts w:hint="eastAsia"/>
+        </w:rPr>
+        <w:t>core</w:t>
+      </w:r>
+    </w:p>
+    <w:p>
+      <w:pPr>
+        <w:pStyle w:val="2"/>
+        <w:rPr>
+          <w:rFonts w:hint="eastAsia"/>
+        </w:rPr>
+      </w:pPr>
+      <w:r>
+        <w:rPr>
+          <w:rFonts w:hint="eastAsia"/>
+        </w:rPr>
+        <w:t>逐个关闭</w:t>
+      </w:r>
+      <w:r>
+        <w:rPr>
+          <w:rFonts w:hint="eastAsia"/>
+        </w:rPr>
+        <w:t>core</w:t>
+      </w:r>
+      <w:r>
+        <w:rPr>
+          <w:rFonts w:hint="eastAsia"/>
+        </w:rPr>
+        <w:t>流程图：</w:t>
+      </w:r>
+    </w:p>
+    <w:p>
+      <w:pPr>
+        <w:rPr>
+          <w:rFonts w:hint="eastAsia"/>
+        </w:rPr>
+      </w:pPr>
+      <w:r>
+        <w:object w:dxaOrig="9178" w:dyaOrig="10275">
+          <v:shape id="_x0000_i1028" type="#_x0000_t75" style="width:414.6pt;height:464.5pt" o:ole="">
+            <v:imagedata r:id="rId13" o:title=""/>
+          </v:shape>
+          <o:OLEObject Type="Embed" ProgID="Visio.Drawing.11" ShapeID="_x0000_i1028" DrawAspect="Content" ObjectID="_1479736334" r:id="rId14"/>
+        </w:object>
+      </w:r>
+    </w:p>
+    <w:p>
+      <w:pPr>
+        <w:pStyle w:val="2"/>
+        <w:rPr>
+          <w:rFonts w:hint="eastAsia"/>
+        </w:rPr>
+      </w:pPr>
+      <w:r>
+        <w:rPr>
+          <w:rFonts w:hint="eastAsia"/>
+        </w:rPr>
+        <w:lastRenderedPageBreak/>
+        <w:t>逐个打开</w:t>
+      </w:r>
+      <w:r>
+        <w:rPr>
+          <w:rFonts w:hint="eastAsia"/>
+        </w:rPr>
+        <w:t>core</w:t>
+      </w:r>
+      <w:r>
+        <w:rPr>
+          <w:rFonts w:hint="eastAsia"/>
+        </w:rPr>
+        <w:t>流程图：</w:t>
+      </w:r>
+      <w:bookmarkStart w:id="8" w:name="_GoBack"/>
+      <w:bookmarkEnd w:id="8"/>
+    </w:p>
+    <w:p>
+      <w:r>
+        <w:object w:dxaOrig="9178" w:dyaOrig="10388">
+          <v:shape id="_x0000_i1027" type="#_x0000_t75" style="width:414.6pt;height:469.75pt" o:ole="">
+            <v:imagedata r:id="rId15" o:title=""/>
+          </v:shape>
+          <o:OLEObject Type="Embed" ProgID="Visio.Drawing.11" ShapeID="_x0000_i1027" DrawAspect="Content" ObjectID="_1479736335" r:id="rId16"/>
+        </w:object>
       </w:r>
     </w:p>
     <w:sectPr>
@@ -2152,6 +1993,9 @@
     <w:abstractNumId w:val="0"/>
   </w:num>
   <w:num w:numId="8">
+    <w:abstractNumId w:val="0"/>
+  </w:num>
+  <w:num w:numId="9">
     <w:abstractNumId w:val="0"/>
   </w:num>
 </w:numbering>
@@ -3245,7 +3089,7 @@
         <a:sysClr val="windowText" lastClr="000000"/>
       </a:dk1>
       <a:lt1>
-        <a:sysClr val="window" lastClr="FFFFFF"/>
+        <a:sysClr val="window" lastClr="CCE8CF"/>
       </a:lt1>
       <a:dk2>
         <a:srgbClr val="1F497D"/>
@@ -3527,7 +3371,7 @@
 </file>
 
 <file path=customXml/itemProps1.xml><?xml version="1.0" encoding="utf-8"?>
-<ds:datastoreItem xmlns:ds="http://schemas.openxmlformats.org/officeDocument/2006/customXml" ds:itemID="{A567F2F2-D7A0-4000-A59A-E2DAECF1EE72}">
+<ds:datastoreItem xmlns:ds="http://schemas.openxmlformats.org/officeDocument/2006/customXml" ds:itemID="{68E45269-C4C4-477F-8748-60590BADA627}">
   <ds:schemaRefs>
     <ds:schemaRef ds:uri="http://schemas.openxmlformats.org/officeDocument/2006/bibliography"/>
   </ds:schemaRefs>

</xml_diff>

<commit_message>
Revert "change to S2 SPI driver"
This reverts commit db9f69933a6fa18bb986e74c32472e4b897e831a.
</commit_message>
<xml_diff>
--- a/recipes-bitmianer/bitmain-spi-s3/files/spi_driver.docx
+++ b/recipes-bitmianer/bitmain-spi-s3/files/spi_driver.docx
@@ -208,7 +208,7 @@
         <w:jc w:val="center"/>
       </w:pPr>
       <w:bookmarkStart w:id="2" w:name="_Toc334780252"/>
-      <w:bookmarkStart w:id="3" w:name="_Toc384913489"/>
+      <w:bookmarkStart w:id="3" w:name="_Toc405994241"/>
       <w:r>
         <w:rPr>
           <w:rFonts w:hint="eastAsia"/>
@@ -254,7 +254,7 @@
       <w:r>
         <w:fldChar w:fldCharType="separate"/>
       </w:r>
-      <w:hyperlink w:anchor="_Toc384913489" w:history="1">
+      <w:hyperlink w:anchor="_Toc405994241" w:history="1">
         <w:r>
           <w:rPr>
             <w:rStyle w:val="a5"/>
@@ -281,7 +281,7 @@
             <w:noProof/>
             <w:webHidden/>
           </w:rPr>
-          <w:instrText xml:space="preserve"> PAGEREF _Toc384913489 \h </w:instrText>
+          <w:instrText xml:space="preserve"> PAGEREF _Toc405994241 \h </w:instrText>
         </w:r>
         <w:r>
           <w:rPr>
@@ -329,7 +329,7 @@
           <w:szCs w:val="22"/>
         </w:rPr>
       </w:pPr>
-      <w:hyperlink w:anchor="_Toc384913490" w:history="1">
+      <w:hyperlink w:anchor="_Toc405994242" w:history="1">
         <w:r>
           <w:rPr>
             <w:rStyle w:val="a5"/>
@@ -356,7 +356,7 @@
             <w:noProof/>
             <w:webHidden/>
           </w:rPr>
-          <w:instrText xml:space="preserve"> PAGEREF _Toc384913490 \h </w:instrText>
+          <w:instrText xml:space="preserve"> PAGEREF _Toc405994242 \h </w:instrText>
         </w:r>
         <w:r>
           <w:rPr>
@@ -405,7 +405,7 @@
           <w:szCs w:val="22"/>
         </w:rPr>
       </w:pPr>
-      <w:hyperlink w:anchor="_Toc384913491" w:history="1">
+      <w:hyperlink w:anchor="_Toc405994243" w:history="1">
         <w:r>
           <w:rPr>
             <w:rStyle w:val="a5"/>
@@ -462,7 +462,7 @@
             <w:noProof/>
             <w:webHidden/>
           </w:rPr>
-          <w:instrText xml:space="preserve"> PAGEREF _Toc384913491 \h </w:instrText>
+          <w:instrText xml:space="preserve"> PAGEREF _Toc405994243 \h </w:instrText>
         </w:r>
         <w:r>
           <w:rPr>
@@ -483,105 +483,6 @@
             <w:webHidden/>
           </w:rPr>
           <w:t>4</w:t>
-        </w:r>
-        <w:r>
-          <w:rPr>
-            <w:noProof/>
-            <w:webHidden/>
-          </w:rPr>
-          <w:fldChar w:fldCharType="end"/>
-        </w:r>
-      </w:hyperlink>
-    </w:p>
-    <w:p>
-      <w:pPr>
-        <w:pStyle w:val="10"/>
-        <w:tabs>
-          <w:tab w:val="left" w:pos="630"/>
-          <w:tab w:val="right" w:leader="dot" w:pos="8296"/>
-        </w:tabs>
-        <w:rPr>
-          <w:rFonts w:eastAsiaTheme="minorEastAsia" w:cstheme="minorBidi"/>
-          <w:b w:val="0"/>
-          <w:bCs w:val="0"/>
-          <w:i w:val="0"/>
-          <w:iCs w:val="0"/>
-          <w:noProof/>
-          <w:sz w:val="21"/>
-          <w:szCs w:val="22"/>
-        </w:rPr>
-      </w:pPr>
-      <w:hyperlink w:anchor="_Toc384913492" w:history="1">
-        <w:r>
-          <w:rPr>
-            <w:rStyle w:val="a5"/>
-            <w:noProof/>
-            <w:w w:val="150"/>
-            <w:kern w:val="0"/>
-          </w:rPr>
-          <w:t>2.</w:t>
-        </w:r>
-        <w:r>
-          <w:rPr>
-            <w:rFonts w:eastAsiaTheme="minorEastAsia" w:cstheme="minorBidi"/>
-            <w:b w:val="0"/>
-            <w:bCs w:val="0"/>
-            <w:i w:val="0"/>
-            <w:iCs w:val="0"/>
-            <w:noProof/>
-            <w:sz w:val="21"/>
-            <w:szCs w:val="22"/>
-          </w:rPr>
-          <w:tab/>
-        </w:r>
-        <w:r>
-          <w:rPr>
-            <w:rStyle w:val="a5"/>
-            <w:rFonts w:hint="eastAsia"/>
-            <w:noProof/>
-          </w:rPr>
-          <w:t>需求说明：</w:t>
-        </w:r>
-        <w:r>
-          <w:rPr>
-            <w:noProof/>
-            <w:webHidden/>
-          </w:rPr>
-          <w:tab/>
-        </w:r>
-        <w:r>
-          <w:rPr>
-            <w:noProof/>
-            <w:webHidden/>
-          </w:rPr>
-          <w:fldChar w:fldCharType="begin"/>
-        </w:r>
-        <w:r>
-          <w:rPr>
-            <w:noProof/>
-            <w:webHidden/>
-          </w:rPr>
-          <w:instrText xml:space="preserve"> PAGEREF _Toc384913492 \h </w:instrText>
-        </w:r>
-        <w:r>
-          <w:rPr>
-            <w:noProof/>
-            <w:webHidden/>
-          </w:rPr>
-        </w:r>
-        <w:r>
-          <w:rPr>
-            <w:noProof/>
-            <w:webHidden/>
-          </w:rPr>
-          <w:fldChar w:fldCharType="separate"/>
-        </w:r>
-        <w:r>
-          <w:rPr>
-            <w:noProof/>
-            <w:webHidden/>
-          </w:rPr>
-          <w:t>5</w:t>
         </w:r>
         <w:r>
           <w:rPr>
@@ -607,14 +508,14 @@
           <w:sz w:val="21"/>
         </w:rPr>
       </w:pPr>
-      <w:hyperlink w:anchor="_Toc384913493" w:history="1">
+      <w:hyperlink w:anchor="_Toc405994244" w:history="1">
         <w:r>
           <w:rPr>
             <w:rStyle w:val="a5"/>
             <w:noProof/>
             <w:kern w:val="0"/>
           </w:rPr>
-          <w:t>2.1</w:t>
+          <w:t>1.1</w:t>
         </w:r>
         <w:r>
           <w:rPr>
@@ -631,7 +532,7 @@
             <w:rStyle w:val="a5"/>
             <w:noProof/>
           </w:rPr>
-          <w:t>web</w:t>
+          <w:t>Spi</w:t>
         </w:r>
         <w:r>
           <w:rPr>
@@ -639,7 +540,7 @@
             <w:rFonts w:hint="eastAsia"/>
             <w:noProof/>
           </w:rPr>
-          <w:t>界面控制显示</w:t>
+          <w:t>传输主函数流程图：</w:t>
         </w:r>
         <w:r>
           <w:rPr>
@@ -660,7 +561,7 @@
             <w:noProof/>
             <w:webHidden/>
           </w:rPr>
-          <w:instrText xml:space="preserve"> PAGEREF _Toc384913493 \h </w:instrText>
+          <w:instrText xml:space="preserve"> PAGEREF _Toc405994244 \h </w:instrText>
         </w:r>
         <w:r>
           <w:rPr>
@@ -680,191 +581,7 @@
             <w:noProof/>
             <w:webHidden/>
           </w:rPr>
-          <w:t>5</w:t>
-        </w:r>
-        <w:r>
-          <w:rPr>
-            <w:noProof/>
-            <w:webHidden/>
-          </w:rPr>
-          <w:fldChar w:fldCharType="end"/>
-        </w:r>
-      </w:hyperlink>
-    </w:p>
-    <w:p>
-      <w:pPr>
-        <w:pStyle w:val="20"/>
-        <w:tabs>
-          <w:tab w:val="left" w:pos="840"/>
-          <w:tab w:val="right" w:leader="dot" w:pos="8296"/>
-        </w:tabs>
-        <w:rPr>
-          <w:rFonts w:eastAsiaTheme="minorEastAsia" w:cstheme="minorBidi"/>
-          <w:b w:val="0"/>
-          <w:bCs w:val="0"/>
-          <w:noProof/>
-          <w:sz w:val="21"/>
-        </w:rPr>
-      </w:pPr>
-      <w:hyperlink w:anchor="_Toc384913494" w:history="1">
-        <w:r>
-          <w:rPr>
-            <w:rStyle w:val="a5"/>
-            <w:noProof/>
-            <w:kern w:val="0"/>
-          </w:rPr>
-          <w:t>2.2</w:t>
-        </w:r>
-        <w:r>
-          <w:rPr>
-            <w:rFonts w:eastAsiaTheme="minorEastAsia" w:cstheme="minorBidi"/>
-            <w:b w:val="0"/>
-            <w:bCs w:val="0"/>
-            <w:noProof/>
-            <w:sz w:val="21"/>
-          </w:rPr>
-          <w:tab/>
-        </w:r>
-        <w:r>
-          <w:rPr>
-            <w:rStyle w:val="a5"/>
-            <w:rFonts w:hint="eastAsia"/>
-            <w:noProof/>
-          </w:rPr>
-          <w:t>矿机指示灯</w:t>
-        </w:r>
-        <w:r>
-          <w:rPr>
-            <w:noProof/>
-            <w:webHidden/>
-          </w:rPr>
-          <w:tab/>
-        </w:r>
-        <w:r>
-          <w:rPr>
-            <w:noProof/>
-            <w:webHidden/>
-          </w:rPr>
-          <w:fldChar w:fldCharType="begin"/>
-        </w:r>
-        <w:r>
-          <w:rPr>
-            <w:noProof/>
-            <w:webHidden/>
-          </w:rPr>
-          <w:instrText xml:space="preserve"> PAGEREF _Toc384913494 \h </w:instrText>
-        </w:r>
-        <w:r>
-          <w:rPr>
-            <w:noProof/>
-            <w:webHidden/>
-          </w:rPr>
-        </w:r>
-        <w:r>
-          <w:rPr>
-            <w:noProof/>
-            <w:webHidden/>
-          </w:rPr>
-          <w:fldChar w:fldCharType="separate"/>
-        </w:r>
-        <w:r>
-          <w:rPr>
-            <w:noProof/>
-            <w:webHidden/>
-          </w:rPr>
-          <w:t>8</w:t>
-        </w:r>
-        <w:r>
-          <w:rPr>
-            <w:noProof/>
-            <w:webHidden/>
-          </w:rPr>
-          <w:fldChar w:fldCharType="end"/>
-        </w:r>
-      </w:hyperlink>
-    </w:p>
-    <w:p>
-      <w:pPr>
-        <w:pStyle w:val="20"/>
-        <w:tabs>
-          <w:tab w:val="left" w:pos="840"/>
-          <w:tab w:val="right" w:leader="dot" w:pos="8296"/>
-        </w:tabs>
-        <w:rPr>
-          <w:rFonts w:eastAsiaTheme="minorEastAsia" w:cstheme="minorBidi"/>
-          <w:b w:val="0"/>
-          <w:bCs w:val="0"/>
-          <w:noProof/>
-          <w:sz w:val="21"/>
-        </w:rPr>
-      </w:pPr>
-      <w:hyperlink w:anchor="_Toc384913495" w:history="1">
-        <w:r>
-          <w:rPr>
-            <w:rStyle w:val="a5"/>
-            <w:noProof/>
-            <w:kern w:val="0"/>
-          </w:rPr>
-          <w:t>2.3</w:t>
-        </w:r>
-        <w:r>
-          <w:rPr>
-            <w:rFonts w:eastAsiaTheme="minorEastAsia" w:cstheme="minorBidi"/>
-            <w:b w:val="0"/>
-            <w:bCs w:val="0"/>
-            <w:noProof/>
-            <w:sz w:val="21"/>
-          </w:rPr>
-          <w:tab/>
-        </w:r>
-        <w:r>
-          <w:rPr>
-            <w:rStyle w:val="a5"/>
-            <w:rFonts w:hint="eastAsia"/>
-            <w:noProof/>
-          </w:rPr>
-          <w:t>矿机硬复位恢复出厂设置</w:t>
-        </w:r>
-        <w:r>
-          <w:rPr>
-            <w:noProof/>
-            <w:webHidden/>
-          </w:rPr>
-          <w:tab/>
-        </w:r>
-        <w:r>
-          <w:rPr>
-            <w:noProof/>
-            <w:webHidden/>
-          </w:rPr>
-          <w:fldChar w:fldCharType="begin"/>
-        </w:r>
-        <w:r>
-          <w:rPr>
-            <w:noProof/>
-            <w:webHidden/>
-          </w:rPr>
-          <w:instrText xml:space="preserve"> PAGEREF _Toc384913495 \h </w:instrText>
-        </w:r>
-        <w:r>
-          <w:rPr>
-            <w:noProof/>
-            <w:webHidden/>
-          </w:rPr>
-        </w:r>
-        <w:r>
-          <w:rPr>
-            <w:noProof/>
-            <w:webHidden/>
-          </w:rPr>
-          <w:fldChar w:fldCharType="separate"/>
-        </w:r>
-        <w:r>
-          <w:rPr>
-            <w:noProof/>
-            <w:webHidden/>
-          </w:rPr>
-          <w:t>8</w:t>
+          <w:t>4</w:t>
         </w:r>
         <w:r>
           <w:rPr>
@@ -891,7 +608,7 @@
         <w:jc w:val="center"/>
       </w:pPr>
       <w:bookmarkStart w:id="4" w:name="_Toc334780254"/>
-      <w:bookmarkStart w:id="5" w:name="_Toc384913490"/>
+      <w:bookmarkStart w:id="5" w:name="_Toc405994242"/>
       <w:r>
         <w:rPr>
           <w:rFonts w:hint="eastAsia"/>
@@ -1411,7 +1128,7 @@
       <w:pPr>
         <w:pStyle w:val="1"/>
       </w:pPr>
-      <w:bookmarkStart w:id="6" w:name="_Toc384913491"/>
+      <w:bookmarkStart w:id="6" w:name="_Toc405994243"/>
       <w:proofErr w:type="spellStart"/>
       <w:r>
         <w:lastRenderedPageBreak/>
@@ -1436,6 +1153,7 @@
       <w:pPr>
         <w:pStyle w:val="2"/>
       </w:pPr>
+      <w:bookmarkStart w:id="7" w:name="_Toc405994244"/>
       <w:proofErr w:type="spellStart"/>
       <w:r>
         <w:t>S</w:t>
@@ -1453,6 +1171,7 @@
         </w:rPr>
         <w:t>传输主函数流程图：</w:t>
       </w:r>
+      <w:bookmarkEnd w:id="7"/>
     </w:p>
     <w:p>
       <w:pPr>
@@ -1483,7 +1202,7 @@
           <v:shape id="_x0000_i1025" type="#_x0000_t75" style="width:415.15pt;height:452.9pt" o:ole="">
             <v:imagedata r:id="rId9" o:title=""/>
           </v:shape>
-          <o:OLEObject Type="Embed" ProgID="Visio.Drawing.11" ShapeID="_x0000_i1025" DrawAspect="Content" ObjectID="_1458739553" r:id="rId10"/>
+          <o:OLEObject Type="Embed" ProgID="Visio.Drawing.11" ShapeID="_x0000_i1025" DrawAspect="Content" ObjectID="_1479736332" r:id="rId10"/>
         </w:object>
       </w:r>
     </w:p>
@@ -1593,19 +1312,14 @@
           <v:shape id="_x0000_i1026" type="#_x0000_t75" style="width:180.6pt;height:369.3pt" o:ole="">
             <v:imagedata r:id="rId11" o:title=""/>
           </v:shape>
-          <o:OLEObject Type="Embed" ProgID="Visio.Drawing.11" ShapeID="_x0000_i1026" DrawAspect="Content" ObjectID="_1458739554" r:id="rId12"/>
+          <o:OLEObject Type="Embed" ProgID="Visio.Drawing.11" ShapeID="_x0000_i1026" DrawAspect="Content" ObjectID="_1479736333" r:id="rId12"/>
         </w:object>
       </w:r>
-      <w:bookmarkStart w:id="7" w:name="_GoBack"/>
-      <w:bookmarkEnd w:id="7"/>
     </w:p>
     <w:p>
       <w:pPr>
         <w:pStyle w:val="a9"/>
         <w:jc w:val="center"/>
-        <w:rPr>
-          <w:rFonts w:hint="eastAsia"/>
-        </w:rPr>
       </w:pPr>
       <w:r>
         <w:rPr>
@@ -1672,6 +1386,11 @@
       </w:r>
     </w:p>
     <w:p>
+      <w:pPr>
+        <w:rPr>
+          <w:rFonts w:hint="eastAsia"/>
+        </w:rPr>
+      </w:pPr>
       <w:r>
         <w:rPr>
           <w:rFonts w:hint="eastAsia"/>
@@ -1715,6 +1434,128 @@
           <w:rFonts w:hint="eastAsia"/>
         </w:rPr>
         <w:t>时，还要再读一个数据。</w:t>
+      </w:r>
+    </w:p>
+    <w:p>
+      <w:pPr>
+        <w:pStyle w:val="1"/>
+      </w:pPr>
+      <w:r>
+        <w:rPr>
+          <w:rFonts w:hint="eastAsia"/>
+        </w:rPr>
+        <w:lastRenderedPageBreak/>
+        <w:t>使用芯片</w:t>
+      </w:r>
+      <w:r>
+        <w:rPr>
+          <w:rFonts w:hint="eastAsia"/>
+        </w:rPr>
+        <w:t>test</w:t>
+      </w:r>
+      <w:r>
+        <w:rPr>
+          <w:rFonts w:hint="eastAsia"/>
+        </w:rPr>
+        <w:t>模式逐个关</w:t>
+      </w:r>
+      <w:r>
+        <w:rPr>
+          <w:rFonts w:hint="eastAsia"/>
+        </w:rPr>
+        <w:t>core</w:t>
+      </w:r>
+      <w:r>
+        <w:rPr>
+          <w:rFonts w:hint="eastAsia"/>
+        </w:rPr>
+        <w:t>和开</w:t>
+      </w:r>
+      <w:r>
+        <w:rPr>
+          <w:rFonts w:hint="eastAsia"/>
+        </w:rPr>
+        <w:t>core</w:t>
+      </w:r>
+    </w:p>
+    <w:p>
+      <w:pPr>
+        <w:pStyle w:val="2"/>
+        <w:rPr>
+          <w:rFonts w:hint="eastAsia"/>
+        </w:rPr>
+      </w:pPr>
+      <w:r>
+        <w:rPr>
+          <w:rFonts w:hint="eastAsia"/>
+        </w:rPr>
+        <w:t>逐个关闭</w:t>
+      </w:r>
+      <w:r>
+        <w:rPr>
+          <w:rFonts w:hint="eastAsia"/>
+        </w:rPr>
+        <w:t>core</w:t>
+      </w:r>
+      <w:r>
+        <w:rPr>
+          <w:rFonts w:hint="eastAsia"/>
+        </w:rPr>
+        <w:t>流程图：</w:t>
+      </w:r>
+    </w:p>
+    <w:p>
+      <w:pPr>
+        <w:rPr>
+          <w:rFonts w:hint="eastAsia"/>
+        </w:rPr>
+      </w:pPr>
+      <w:r>
+        <w:object w:dxaOrig="9178" w:dyaOrig="10275">
+          <v:shape id="_x0000_i1028" type="#_x0000_t75" style="width:414.6pt;height:464.5pt" o:ole="">
+            <v:imagedata r:id="rId13" o:title=""/>
+          </v:shape>
+          <o:OLEObject Type="Embed" ProgID="Visio.Drawing.11" ShapeID="_x0000_i1028" DrawAspect="Content" ObjectID="_1479736334" r:id="rId14"/>
+        </w:object>
+      </w:r>
+    </w:p>
+    <w:p>
+      <w:pPr>
+        <w:pStyle w:val="2"/>
+        <w:rPr>
+          <w:rFonts w:hint="eastAsia"/>
+        </w:rPr>
+      </w:pPr>
+      <w:r>
+        <w:rPr>
+          <w:rFonts w:hint="eastAsia"/>
+        </w:rPr>
+        <w:lastRenderedPageBreak/>
+        <w:t>逐个打开</w:t>
+      </w:r>
+      <w:r>
+        <w:rPr>
+          <w:rFonts w:hint="eastAsia"/>
+        </w:rPr>
+        <w:t>core</w:t>
+      </w:r>
+      <w:r>
+        <w:rPr>
+          <w:rFonts w:hint="eastAsia"/>
+        </w:rPr>
+        <w:t>流程图：</w:t>
+      </w:r>
+      <w:bookmarkStart w:id="8" w:name="_GoBack"/>
+      <w:bookmarkEnd w:id="8"/>
+    </w:p>
+    <w:p>
+      <w:r>
+        <w:object w:dxaOrig="9178" w:dyaOrig="10388">
+          <v:shape id="_x0000_i1027" type="#_x0000_t75" style="width:414.6pt;height:469.75pt" o:ole="">
+            <v:imagedata r:id="rId15" o:title=""/>
+          </v:shape>
+          <o:OLEObject Type="Embed" ProgID="Visio.Drawing.11" ShapeID="_x0000_i1027" DrawAspect="Content" ObjectID="_1479736335" r:id="rId16"/>
+        </w:object>
       </w:r>
     </w:p>
     <w:sectPr>
@@ -2152,6 +1993,9 @@
     <w:abstractNumId w:val="0"/>
   </w:num>
   <w:num w:numId="8">
+    <w:abstractNumId w:val="0"/>
+  </w:num>
+  <w:num w:numId="9">
     <w:abstractNumId w:val="0"/>
   </w:num>
 </w:numbering>
@@ -3245,7 +3089,7 @@
         <a:sysClr val="windowText" lastClr="000000"/>
       </a:dk1>
       <a:lt1>
-        <a:sysClr val="window" lastClr="FFFFFF"/>
+        <a:sysClr val="window" lastClr="CCE8CF"/>
       </a:lt1>
       <a:dk2>
         <a:srgbClr val="1F497D"/>
@@ -3527,7 +3371,7 @@
 </file>
 
 <file path=customXml/itemProps1.xml><?xml version="1.0" encoding="utf-8"?>
-<ds:datastoreItem xmlns:ds="http://schemas.openxmlformats.org/officeDocument/2006/customXml" ds:itemID="{A567F2F2-D7A0-4000-A59A-E2DAECF1EE72}">
+<ds:datastoreItem xmlns:ds="http://schemas.openxmlformats.org/officeDocument/2006/customXml" ds:itemID="{68E45269-C4C4-477F-8748-60590BADA627}">
   <ds:schemaRefs>
     <ds:schemaRef ds:uri="http://schemas.openxmlformats.org/officeDocument/2006/bibliography"/>
   </ds:schemaRefs>

</xml_diff>